<commit_message>
Update in the resume
</commit_message>
<xml_diff>
--- a/Resume/Vaibhav Resume 2024.docx
+++ b/Resume/Vaibhav Resume 2024.docx
@@ -17,7 +17,6 @@
           <w:sz w:val="28"/>
         </w:rPr>
       </w:pPr>
-      <w:bookmarkStart w:id="0" w:name="_GoBack"/>
       <w:r>
         <w:rPr>
           <w:sz w:val="28"/>
@@ -42,21 +41,7 @@
             <w:rStyle w:val="Hyperlink"/>
             <w:sz w:val="28"/>
           </w:rPr>
-          <w:t>Em</w:t>
-        </w:r>
-        <w:r>
-          <w:rPr>
-            <w:rStyle w:val="Hyperlink"/>
-            <w:sz w:val="28"/>
-          </w:rPr>
-          <w:t>a</w:t>
-        </w:r>
-        <w:r>
-          <w:rPr>
-            <w:rStyle w:val="Hyperlink"/>
-            <w:sz w:val="28"/>
-          </w:rPr>
-          <w:t>il</w:t>
+          <w:t>Email</w:t>
         </w:r>
       </w:hyperlink>
       <w:r>
@@ -102,7 +87,6 @@
         <w:t xml:space="preserve">  </w:t>
       </w:r>
     </w:p>
-    <w:bookmarkEnd w:id="0"/>
     <w:p>
       <w:pPr>
         <w:spacing w:after="0"/>
@@ -209,7 +193,19 @@
         <w:rPr>
           <w:sz w:val="28"/>
         </w:rPr>
-        <w:t>JavaScript, TypeScript, React, Redux</w:t>
+        <w:t>JavaScript, TypeScript, React</w:t>
+      </w:r>
+      <w:r>
+        <w:rPr>
+          <w:sz w:val="28"/>
+        </w:rPr>
+        <w:t>.js</w:t>
+      </w:r>
+      <w:r>
+        <w:rPr>
+          <w:sz w:val="28"/>
+        </w:rPr>
+        <w:t>, Redux</w:t>
       </w:r>
     </w:p>
     <w:p>
@@ -362,6 +358,7 @@
       <w:pPr>
         <w:spacing w:after="0"/>
         <w:rPr>
+          <w:color w:val="767171" w:themeColor="background2" w:themeShade="80"/>
           <w:sz w:val="28"/>
         </w:rPr>
       </w:pPr>
@@ -380,24 +377,51 @@
         </w:rPr>
         <w:t xml:space="preserve"> – </w:t>
       </w:r>
-      <w:r>
-        <w:rPr>
-          <w:sz w:val="28"/>
-        </w:rPr>
-        <w:t>Pegasus Infocorp (</w:t>
-      </w:r>
-      <w:r>
-        <w:rPr>
-          <w:sz w:val="28"/>
-        </w:rPr>
-        <w:t xml:space="preserve">IDBI </w:t>
-      </w:r>
-      <w:r>
-        <w:rPr>
-          <w:sz w:val="28"/>
-        </w:rPr>
-        <w:t>Intech Ltd</w:t>
-      </w:r>
+      <w:hyperlink r:id="rId9" w:history="1">
+        <w:r>
+          <w:rPr>
+            <w:rStyle w:val="Hyperlink"/>
+            <w:sz w:val="28"/>
+          </w:rPr>
+          <w:t>Pegasus Infocorp</w:t>
+        </w:r>
+      </w:hyperlink>
+      <w:r>
+        <w:rPr>
+          <w:sz w:val="28"/>
+        </w:rPr>
+        <w:t xml:space="preserve"> (</w:t>
+      </w:r>
+      <w:hyperlink r:id="rId10" w:history="1">
+        <w:r>
+          <w:rPr>
+            <w:rStyle w:val="Hyperlink"/>
+            <w:sz w:val="28"/>
+          </w:rPr>
+          <w:t xml:space="preserve">IDBI </w:t>
+        </w:r>
+        <w:r>
+          <w:rPr>
+            <w:rStyle w:val="Hyperlink"/>
+            <w:sz w:val="28"/>
+          </w:rPr>
+          <w:t>Int</w:t>
+        </w:r>
+        <w:r>
+          <w:rPr>
+            <w:rStyle w:val="Hyperlink"/>
+            <w:sz w:val="28"/>
+          </w:rPr>
+          <w:t>e</w:t>
+        </w:r>
+        <w:r>
+          <w:rPr>
+            <w:rStyle w:val="Hyperlink"/>
+            <w:sz w:val="28"/>
+          </w:rPr>
+          <w:t>ch Ltd</w:t>
+        </w:r>
+      </w:hyperlink>
       <w:r>
         <w:rPr>
           <w:sz w:val="28"/>
@@ -408,7 +432,14 @@
         <w:rPr>
           <w:sz w:val="28"/>
         </w:rPr>
-        <w:t xml:space="preserve"> | August 2022 – August 2023</w:t>
+        <w:t xml:space="preserve"> </w:t>
+      </w:r>
+      <w:r>
+        <w:rPr>
+          <w:color w:val="767171" w:themeColor="background2" w:themeShade="80"/>
+          <w:sz w:val="28"/>
+        </w:rPr>
+        <w:t>| August 2022 – August 2023</w:t>
       </w:r>
     </w:p>
     <w:p>
@@ -428,7 +459,15 @@
         <w:rPr>
           <w:sz w:val="28"/>
         </w:rPr>
-        <w:t>Contributed to the development and enhancement of different projects including iRecon, iDMS, iHRMS, etc. Where I’ve also learnt a lot about the backing domain.</w:t>
+        <w:t>Contributed to the development and</w:t>
+      </w:r>
+      <w:bookmarkStart w:id="0" w:name="_GoBack"/>
+      <w:bookmarkEnd w:id="0"/>
+      <w:r>
+        <w:rPr>
+          <w:sz w:val="28"/>
+        </w:rPr>
+        <w:t xml:space="preserve"> enhancement of different projects including iRecon, iDMS, iHRMS, etc. Where I’ve also learnt a lot about the backing domain.</w:t>
       </w:r>
     </w:p>
     <w:p>
@@ -596,6 +635,7 @@
       <w:pPr>
         <w:spacing w:after="0"/>
         <w:rPr>
+          <w:color w:val="767171" w:themeColor="background2" w:themeShade="80"/>
           <w:sz w:val="28"/>
         </w:rPr>
       </w:pPr>
@@ -612,7 +652,43 @@
         <w:rPr>
           <w:sz w:val="28"/>
         </w:rPr>
-        <w:t xml:space="preserve"> – Career Infotech | April 2021 – July 2023</w:t>
+        <w:t xml:space="preserve"> – </w:t>
+      </w:r>
+      <w:hyperlink r:id="rId11" w:history="1">
+        <w:r>
+          <w:rPr>
+            <w:rStyle w:val="Hyperlink"/>
+            <w:sz w:val="28"/>
+          </w:rPr>
+          <w:t>Career In</w:t>
+        </w:r>
+        <w:r>
+          <w:rPr>
+            <w:rStyle w:val="Hyperlink"/>
+            <w:sz w:val="28"/>
+          </w:rPr>
+          <w:t>f</w:t>
+        </w:r>
+        <w:r>
+          <w:rPr>
+            <w:rStyle w:val="Hyperlink"/>
+            <w:sz w:val="28"/>
+          </w:rPr>
+          <w:t>otech</w:t>
+        </w:r>
+      </w:hyperlink>
+      <w:r>
+        <w:rPr>
+          <w:sz w:val="28"/>
+        </w:rPr>
+        <w:t xml:space="preserve"> </w:t>
+      </w:r>
+      <w:r>
+        <w:rPr>
+          <w:color w:val="767171" w:themeColor="background2" w:themeShade="80"/>
+          <w:sz w:val="28"/>
+        </w:rPr>
+        <w:t>| April 2021 – July 2023</w:t>
       </w:r>
     </w:p>
     <w:p>
@@ -632,7 +708,37 @@
         <w:rPr>
           <w:sz w:val="28"/>
         </w:rPr>
-        <w:t>Actively engaged in peer code reviews, promoting code quality, consistency, and adherence to coding standards.</w:t>
+        <w:t>Actively engaged in</w:t>
+      </w:r>
+      <w:r>
+        <w:rPr>
+          <w:sz w:val="28"/>
+        </w:rPr>
+        <w:t xml:space="preserve"> </w:t>
+      </w:r>
+      <w:r>
+        <w:rPr>
+          <w:sz w:val="28"/>
+        </w:rPr>
+        <w:t>peer code reviews,</w:t>
+      </w:r>
+      <w:r>
+        <w:rPr>
+          <w:sz w:val="28"/>
+        </w:rPr>
+        <w:t xml:space="preserve"> </w:t>
+      </w:r>
+      <w:r>
+        <w:rPr>
+          <w:sz w:val="28"/>
+        </w:rPr>
+        <w:t>debugging,</w:t>
+      </w:r>
+      <w:r>
+        <w:rPr>
+          <w:sz w:val="28"/>
+        </w:rPr>
+        <w:t xml:space="preserve"> promoting code quality, consistency, and adherence to coding standards.</w:t>
       </w:r>
     </w:p>
     <w:p>
@@ -783,6 +889,7 @@
       </w:r>
       <w:r>
         <w:rPr>
+          <w:color w:val="767171" w:themeColor="background2" w:themeShade="80"/>
           <w:sz w:val="28"/>
         </w:rPr>
         <w:t xml:space="preserve">| </w:t>
@@ -879,6 +986,7 @@
       </w:r>
       <w:r>
         <w:rPr>
+          <w:color w:val="767171" w:themeColor="background2" w:themeShade="80"/>
           <w:sz w:val="28"/>
         </w:rPr>
         <w:t>|</w:t>
@@ -2190,7 +2298,7 @@
 </file>
 
 <file path=customXml/itemProps1.xml><?xml version="1.0" encoding="utf-8"?>
-<ds:datastoreItem xmlns:ds="http://schemas.openxmlformats.org/officeDocument/2006/customXml" ds:itemID="{A4BC515A-A0B7-46E0-A4FC-AC498B0E59F5}">
+<ds:datastoreItem xmlns:ds="http://schemas.openxmlformats.org/officeDocument/2006/customXml" ds:itemID="{6A554A8D-82F9-4F9D-ABA5-7EBC0130D8D9}">
   <ds:schemaRefs>
     <ds:schemaRef ds:uri="http://schemas.openxmlformats.org/officeDocument/2006/bibliography"/>
   </ds:schemaRefs>

</xml_diff>

<commit_message>
Update the social links to png
</commit_message>
<xml_diff>
--- a/Resume/Vaibhav Resume 2024.docx
+++ b/Resume/Vaibhav Resume 2024.docx
@@ -7,6 +7,139 @@
         <w:pStyle w:val="Title"/>
       </w:pPr>
       <w:r>
+        <w:rPr>
+          <w:noProof/>
+          <w:sz w:val="28"/>
+        </w:rPr>
+        <w:drawing>
+          <wp:anchor distT="0" distB="0" distL="114300" distR="114300" simplePos="0" relativeHeight="251661312" behindDoc="0" locked="0" layoutInCell="1" allowOverlap="1" wp14:anchorId="69E5933D" wp14:editId="0F3AB635">
+            <wp:simplePos x="0" y="0"/>
+            <wp:positionH relativeFrom="column">
+              <wp:posOffset>-68580</wp:posOffset>
+            </wp:positionH>
+            <wp:positionV relativeFrom="paragraph">
+              <wp:posOffset>403860</wp:posOffset>
+            </wp:positionV>
+            <wp:extent cx="388620" cy="291465"/>
+            <wp:effectExtent l="0" t="0" r="0" b="0"/>
+            <wp:wrapNone/>
+            <wp:docPr id="5" name="Picture 5"/>
+            <wp:cNvGraphicFramePr>
+              <a:graphicFrameLocks xmlns:a="http://schemas.openxmlformats.org/drawingml/2006/main" noChangeAspect="1"/>
+            </wp:cNvGraphicFramePr>
+            <a:graphic xmlns:a="http://schemas.openxmlformats.org/drawingml/2006/main">
+              <a:graphicData uri="http://schemas.openxmlformats.org/drawingml/2006/picture">
+                <pic:pic xmlns:pic="http://schemas.openxmlformats.org/drawingml/2006/picture">
+                  <pic:nvPicPr>
+                    <pic:cNvPr id="5" name="pngwing.com.png"/>
+                    <pic:cNvPicPr/>
+                  </pic:nvPicPr>
+                  <pic:blipFill>
+                    <a:blip r:embed="rId6" cstate="print">
+                      <a:duotone>
+                        <a:prstClr val="black"/>
+                        <a:schemeClr val="tx2">
+                          <a:tint val="45000"/>
+                          <a:satMod val="400000"/>
+                        </a:schemeClr>
+                      </a:duotone>
+                      <a:extLst>
+                        <a:ext uri="{28A0092B-C50C-407E-A947-70E740481C1C}">
+                          <a14:useLocalDpi xmlns:a14="http://schemas.microsoft.com/office/drawing/2010/main" val="0"/>
+                        </a:ext>
+                      </a:extLst>
+                    </a:blip>
+                    <a:stretch>
+                      <a:fillRect/>
+                    </a:stretch>
+                  </pic:blipFill>
+                  <pic:spPr>
+                    <a:xfrm>
+                      <a:off x="0" y="0"/>
+                      <a:ext cx="388620" cy="291465"/>
+                    </a:xfrm>
+                    <a:prstGeom prst="rect">
+                      <a:avLst/>
+                    </a:prstGeom>
+                  </pic:spPr>
+                </pic:pic>
+              </a:graphicData>
+            </a:graphic>
+            <wp14:sizeRelH relativeFrom="margin">
+              <wp14:pctWidth>0</wp14:pctWidth>
+            </wp14:sizeRelH>
+            <wp14:sizeRelV relativeFrom="margin">
+              <wp14:pctHeight>0</wp14:pctHeight>
+            </wp14:sizeRelV>
+          </wp:anchor>
+        </w:drawing>
+      </w:r>
+      <w:r>
+        <w:rPr>
+          <w:noProof/>
+          <w:sz w:val="28"/>
+        </w:rPr>
+        <w:drawing>
+          <wp:anchor distT="0" distB="0" distL="114300" distR="114300" simplePos="0" relativeHeight="251659264" behindDoc="0" locked="0" layoutInCell="1" allowOverlap="1" wp14:anchorId="4B938E3F" wp14:editId="76C4F3AE">
+            <wp:simplePos x="0" y="0"/>
+            <wp:positionH relativeFrom="column">
+              <wp:posOffset>2127810</wp:posOffset>
+            </wp:positionH>
+            <wp:positionV relativeFrom="paragraph">
+              <wp:posOffset>370802</wp:posOffset>
+            </wp:positionV>
+            <wp:extent cx="372035" cy="372035"/>
+            <wp:effectExtent l="0" t="0" r="0" b="0"/>
+            <wp:wrapNone/>
+            <wp:docPr id="2" name="Picture 2">
+              <a:hlinkClick xmlns:a="http://schemas.openxmlformats.org/drawingml/2006/main" r:id="rId7"/>
+            </wp:docPr>
+            <wp:cNvGraphicFramePr>
+              <a:graphicFrameLocks xmlns:a="http://schemas.openxmlformats.org/drawingml/2006/main" noChangeAspect="1"/>
+            </wp:cNvGraphicFramePr>
+            <a:graphic xmlns:a="http://schemas.openxmlformats.org/drawingml/2006/main">
+              <a:graphicData uri="http://schemas.openxmlformats.org/drawingml/2006/picture">
+                <pic:pic xmlns:pic="http://schemas.openxmlformats.org/drawingml/2006/picture">
+                  <pic:nvPicPr>
+                    <pic:cNvPr id="2" name="Picture 2">
+                      <a:hlinkClick r:id="rId7"/>
+                    </pic:cNvPr>
+                    <pic:cNvPicPr/>
+                  </pic:nvPicPr>
+                  <pic:blipFill>
+                    <a:blip r:embed="rId8" cstate="print">
+                      <a:extLst>
+                        <a:ext uri="{28A0092B-C50C-407E-A947-70E740481C1C}">
+                          <a14:useLocalDpi xmlns:a14="http://schemas.microsoft.com/office/drawing/2010/main" val="0"/>
+                        </a:ext>
+                      </a:extLst>
+                    </a:blip>
+                    <a:stretch>
+                      <a:fillRect/>
+                    </a:stretch>
+                  </pic:blipFill>
+                  <pic:spPr>
+                    <a:xfrm>
+                      <a:off x="0" y="0"/>
+                      <a:ext cx="372035" cy="372035"/>
+                    </a:xfrm>
+                    <a:prstGeom prst="rect">
+                      <a:avLst/>
+                    </a:prstGeom>
+                  </pic:spPr>
+                </pic:pic>
+              </a:graphicData>
+            </a:graphic>
+            <wp14:sizeRelH relativeFrom="margin">
+              <wp14:pctWidth>0</wp14:pctWidth>
+            </wp14:sizeRelH>
+            <wp14:sizeRelV relativeFrom="margin">
+              <wp14:pctHeight>0</wp14:pctHeight>
+            </wp14:sizeRelV>
+          </wp:anchor>
+        </w:drawing>
+      </w:r>
+      <w:r>
         <w:t>Vaibhav Chandrashekhar</w:t>
       </w:r>
     </w:p>
@@ -19,31 +152,144 @@
       </w:pPr>
       <w:r>
         <w:rPr>
-          <w:sz w:val="28"/>
-        </w:rPr>
-        <w:t>Contact</w:t>
-      </w:r>
-      <w:r>
-        <w:rPr>
-          <w:sz w:val="28"/>
-        </w:rPr>
-        <w:t>: +91 9284616976</w:t>
-      </w:r>
-      <w:r>
-        <w:rPr>
-          <w:sz w:val="28"/>
-        </w:rPr>
-        <w:t xml:space="preserve"> | </w:t>
-      </w:r>
-      <w:hyperlink r:id="rId6" w:history="1">
-        <w:r>
-          <w:rPr>
-            <w:rStyle w:val="Hyperlink"/>
-            <w:sz w:val="28"/>
-          </w:rPr>
-          <w:t>Email</w:t>
-        </w:r>
-      </w:hyperlink>
+          <w:noProof/>
+          <w:sz w:val="28"/>
+        </w:rPr>
+        <w:drawing>
+          <wp:anchor distT="0" distB="0" distL="114300" distR="114300" simplePos="0" relativeHeight="251660288" behindDoc="0" locked="0" layoutInCell="1" allowOverlap="1" wp14:anchorId="5DB7729F" wp14:editId="61B5290F">
+            <wp:simplePos x="0" y="0"/>
+            <wp:positionH relativeFrom="column">
+              <wp:posOffset>2675591</wp:posOffset>
+            </wp:positionH>
+            <wp:positionV relativeFrom="paragraph">
+              <wp:posOffset>4482</wp:posOffset>
+            </wp:positionV>
+            <wp:extent cx="255270" cy="225425"/>
+            <wp:effectExtent l="0" t="0" r="0" b="3175"/>
+            <wp:wrapNone/>
+            <wp:docPr id="3" name="Picture 3">
+              <a:hlinkClick xmlns:a="http://schemas.openxmlformats.org/drawingml/2006/main" r:id="rId9"/>
+            </wp:docPr>
+            <wp:cNvGraphicFramePr>
+              <a:graphicFrameLocks xmlns:a="http://schemas.openxmlformats.org/drawingml/2006/main" noChangeAspect="1"/>
+            </wp:cNvGraphicFramePr>
+            <a:graphic xmlns:a="http://schemas.openxmlformats.org/drawingml/2006/main">
+              <a:graphicData uri="http://schemas.openxmlformats.org/drawingml/2006/picture">
+                <pic:pic xmlns:pic="http://schemas.openxmlformats.org/drawingml/2006/picture">
+                  <pic:nvPicPr>
+                    <pic:cNvPr id="3" name="Picture 3">
+                      <a:hlinkClick r:id="rId9"/>
+                    </pic:cNvPr>
+                    <pic:cNvPicPr/>
+                  </pic:nvPicPr>
+                  <pic:blipFill>
+                    <a:blip r:embed="rId10" cstate="print">
+                      <a:extLst>
+                        <a:ext uri="{28A0092B-C50C-407E-A947-70E740481C1C}">
+                          <a14:useLocalDpi xmlns:a14="http://schemas.microsoft.com/office/drawing/2010/main" val="0"/>
+                        </a:ext>
+                      </a:extLst>
+                    </a:blip>
+                    <a:stretch>
+                      <a:fillRect/>
+                    </a:stretch>
+                  </pic:blipFill>
+                  <pic:spPr>
+                    <a:xfrm>
+                      <a:off x="0" y="0"/>
+                      <a:ext cx="255270" cy="225425"/>
+                    </a:xfrm>
+                    <a:prstGeom prst="rect">
+                      <a:avLst/>
+                    </a:prstGeom>
+                  </pic:spPr>
+                </pic:pic>
+              </a:graphicData>
+            </a:graphic>
+            <wp14:sizeRelH relativeFrom="margin">
+              <wp14:pctWidth>0</wp14:pctWidth>
+            </wp14:sizeRelH>
+            <wp14:sizeRelV relativeFrom="margin">
+              <wp14:pctHeight>0</wp14:pctHeight>
+            </wp14:sizeRelV>
+          </wp:anchor>
+        </w:drawing>
+      </w:r>
+      <w:r>
+        <w:rPr>
+          <w:noProof/>
+          <w:sz w:val="28"/>
+        </w:rPr>
+        <w:drawing>
+          <wp:anchor distT="0" distB="0" distL="114300" distR="114300" simplePos="0" relativeHeight="251658240" behindDoc="0" locked="0" layoutInCell="1" allowOverlap="1" wp14:anchorId="6A01097B" wp14:editId="44D59205">
+            <wp:simplePos x="0" y="0"/>
+            <wp:positionH relativeFrom="column">
+              <wp:posOffset>1698028</wp:posOffset>
+            </wp:positionH>
+            <wp:positionV relativeFrom="page">
+              <wp:posOffset>913765</wp:posOffset>
+            </wp:positionV>
+            <wp:extent cx="257175" cy="194945"/>
+            <wp:effectExtent l="0" t="0" r="9525" b="0"/>
+            <wp:wrapNone/>
+            <wp:docPr id="1" name="Picture 1" descr="Email link">
+              <a:hlinkClick xmlns:a="http://schemas.openxmlformats.org/drawingml/2006/main" r:id="rId11"/>
+              <a:extLst xmlns:a="http://schemas.openxmlformats.org/drawingml/2006/main">
+                <a:ext uri="{C183D7F6-B498-43B3-948B-1728B52AA6E4}">
+                  <adec:decorative xmlns:adec="http://schemas.microsoft.com/office/drawing/2017/decorative" val="0"/>
+                </a:ext>
+              </a:extLst>
+            </wp:docPr>
+            <wp:cNvGraphicFramePr>
+              <a:graphicFrameLocks xmlns:a="http://schemas.openxmlformats.org/drawingml/2006/main" noChangeAspect="1"/>
+            </wp:cNvGraphicFramePr>
+            <a:graphic xmlns:a="http://schemas.openxmlformats.org/drawingml/2006/main">
+              <a:graphicData uri="http://schemas.openxmlformats.org/drawingml/2006/picture">
+                <pic:pic xmlns:pic="http://schemas.openxmlformats.org/drawingml/2006/picture">
+                  <pic:nvPicPr>
+                    <pic:cNvPr id="1" name="Picture 1" descr="Email link">
+                      <a:hlinkClick r:id="rId11"/>
+                      <a:extLst>
+                        <a:ext uri="{C183D7F6-B498-43B3-948B-1728B52AA6E4}">
+                          <adec:decorative xmlns:adec="http://schemas.microsoft.com/office/drawing/2017/decorative" val="0"/>
+                        </a:ext>
+                      </a:extLst>
+                    </pic:cNvPr>
+                    <pic:cNvPicPr/>
+                  </pic:nvPicPr>
+                  <pic:blipFill>
+                    <a:blip r:embed="rId12" cstate="print">
+                      <a:extLst>
+                        <a:ext uri="{28A0092B-C50C-407E-A947-70E740481C1C}">
+                          <a14:useLocalDpi xmlns:a14="http://schemas.microsoft.com/office/drawing/2010/main" val="0"/>
+                        </a:ext>
+                      </a:extLst>
+                    </a:blip>
+                    <a:stretch>
+                      <a:fillRect/>
+                    </a:stretch>
+                  </pic:blipFill>
+                  <pic:spPr>
+                    <a:xfrm>
+                      <a:off x="0" y="0"/>
+                      <a:ext cx="257175" cy="194945"/>
+                    </a:xfrm>
+                    <a:prstGeom prst="rect">
+                      <a:avLst/>
+                    </a:prstGeom>
+                  </pic:spPr>
+                </pic:pic>
+              </a:graphicData>
+            </a:graphic>
+          </wp:anchor>
+        </w:drawing>
+      </w:r>
+      <w:r>
+        <w:rPr>
+          <w:sz w:val="28"/>
+        </w:rPr>
+        <w:t xml:space="preserve">      </w:t>
+      </w:r>
       <w:r>
         <w:rPr>
           <w:sz w:val="28"/>
@@ -54,37 +300,19 @@
         <w:rPr>
           <w:sz w:val="28"/>
         </w:rPr>
-        <w:t xml:space="preserve">| </w:t>
-      </w:r>
-      <w:hyperlink r:id="rId7" w:history="1">
-        <w:r>
-          <w:rPr>
-            <w:rStyle w:val="Hyperlink"/>
-            <w:sz w:val="28"/>
-          </w:rPr>
-          <w:t>GitHub</w:t>
-        </w:r>
-      </w:hyperlink>
-      <w:r>
-        <w:rPr>
-          <w:sz w:val="28"/>
-        </w:rPr>
-        <w:t xml:space="preserve"> | </w:t>
-      </w:r>
-      <w:hyperlink r:id="rId8" w:history="1">
-        <w:r>
-          <w:rPr>
-            <w:rStyle w:val="Hyperlink"/>
-            <w:sz w:val="28"/>
-          </w:rPr>
-          <w:t>LinkedIn</w:t>
-        </w:r>
-      </w:hyperlink>
-      <w:r>
-        <w:rPr>
-          <w:sz w:val="28"/>
-        </w:rPr>
-        <w:t xml:space="preserve">  </w:t>
+        <w:t>+91 9284616976</w:t>
+      </w:r>
+      <w:r>
+        <w:rPr>
+          <w:sz w:val="28"/>
+        </w:rPr>
+        <w:t xml:space="preserve"> |</w:t>
+      </w:r>
+      <w:r>
+        <w:rPr>
+          <w:sz w:val="28"/>
+        </w:rPr>
+        <w:t xml:space="preserve">           |         |        </w:t>
       </w:r>
     </w:p>
     <w:p>
@@ -92,7 +320,7 @@
         <w:spacing w:after="0"/>
         <w:rPr>
           <w:b/>
-          <w:sz w:val="28"/>
+          <w:sz w:val="26"/>
         </w:rPr>
       </w:pPr>
     </w:p>
@@ -142,6 +370,8 @@
           <w:sz w:val="28"/>
         </w:rPr>
       </w:pPr>
+      <w:bookmarkStart w:id="0" w:name="_GoBack"/>
+      <w:bookmarkEnd w:id="0"/>
     </w:p>
     <w:p>
       <w:pPr>
@@ -377,7 +607,7 @@
         </w:rPr>
         <w:t xml:space="preserve"> – </w:t>
       </w:r>
-      <w:hyperlink r:id="rId9" w:history="1">
+      <w:hyperlink r:id="rId13" w:history="1">
         <w:r>
           <w:rPr>
             <w:rStyle w:val="Hyperlink"/>
@@ -392,7 +622,7 @@
         </w:rPr>
         <w:t xml:space="preserve"> (</w:t>
       </w:r>
-      <w:hyperlink r:id="rId10" w:history="1">
+      <w:hyperlink r:id="rId14" w:history="1">
         <w:r>
           <w:rPr>
             <w:rStyle w:val="Hyperlink"/>
@@ -405,276 +635,240 @@
             <w:rStyle w:val="Hyperlink"/>
             <w:sz w:val="28"/>
           </w:rPr>
-          <w:t>Int</w:t>
+          <w:t>Intech Ltd</w:t>
         </w:r>
+      </w:hyperlink>
+      <w:r>
+        <w:rPr>
+          <w:sz w:val="28"/>
+        </w:rPr>
+        <w:t>)</w:t>
+      </w:r>
+      <w:r>
+        <w:rPr>
+          <w:sz w:val="28"/>
+        </w:rPr>
+        <w:t xml:space="preserve"> </w:t>
+      </w:r>
+      <w:r>
+        <w:rPr>
+          <w:color w:val="767171" w:themeColor="background2" w:themeShade="80"/>
+          <w:sz w:val="28"/>
+        </w:rPr>
+        <w:t>| August 2022 – August 2023</w:t>
+      </w:r>
+    </w:p>
+    <w:p>
+      <w:pPr>
+        <w:pStyle w:val="ListParagraph"/>
+        <w:numPr>
+          <w:ilvl w:val="0"/>
+          <w:numId w:val="4"/>
+        </w:numPr>
+        <w:spacing w:after="0"/>
+        <w:ind w:left="720"/>
+        <w:rPr>
+          <w:sz w:val="28"/>
+        </w:rPr>
+      </w:pPr>
+      <w:r>
+        <w:rPr>
+          <w:sz w:val="28"/>
+        </w:rPr>
+        <w:t>Contributed to the development and enhancement of different projects including iRecon, iDMS, iHRMS, etc. Where I’ve also learnt a lot about the backing domain.</w:t>
+      </w:r>
+    </w:p>
+    <w:p>
+      <w:pPr>
+        <w:pStyle w:val="ListParagraph"/>
+        <w:numPr>
+          <w:ilvl w:val="0"/>
+          <w:numId w:val="4"/>
+        </w:numPr>
+        <w:spacing w:after="0"/>
+        <w:ind w:left="720"/>
+        <w:rPr>
+          <w:sz w:val="28"/>
+        </w:rPr>
+      </w:pPr>
+      <w:r>
+        <w:rPr>
+          <w:sz w:val="28"/>
+        </w:rPr>
+        <w:t>Effectively communicated project progress, challenges, and solutions to stakeholders, ensuring transparency and alignment throughout the project lifecycle</w:t>
+      </w:r>
+      <w:r>
+        <w:rPr>
+          <w:sz w:val="28"/>
+        </w:rPr>
+        <w:t>.</w:t>
+      </w:r>
+    </w:p>
+    <w:p>
+      <w:pPr>
+        <w:spacing w:after="0"/>
+        <w:ind w:left="360"/>
+        <w:rPr>
+          <w:sz w:val="16"/>
+        </w:rPr>
+      </w:pPr>
+    </w:p>
+    <w:p>
+      <w:pPr>
+        <w:pStyle w:val="ListParagraph"/>
+        <w:numPr>
+          <w:ilvl w:val="0"/>
+          <w:numId w:val="2"/>
+        </w:numPr>
+        <w:spacing w:after="0"/>
+        <w:rPr>
+          <w:sz w:val="28"/>
+        </w:rPr>
+      </w:pPr>
+      <w:r>
+        <w:rPr>
+          <w:i/>
+          <w:sz w:val="28"/>
+          <w:u w:val="single"/>
+        </w:rPr>
+        <w:t>iRecon</w:t>
+      </w:r>
+      <w:r>
+        <w:rPr>
+          <w:sz w:val="28"/>
+        </w:rPr>
+        <w:t xml:space="preserve"> –</w:t>
+      </w:r>
+      <w:r>
+        <w:rPr>
+          <w:sz w:val="28"/>
+        </w:rPr>
+        <w:t xml:space="preserve"> This project </w:t>
+      </w:r>
+      <w:r>
+        <w:rPr>
+          <w:sz w:val="28"/>
+        </w:rPr>
+        <w:t>is</w:t>
+      </w:r>
+      <w:r>
+        <w:rPr>
+          <w:sz w:val="28"/>
+        </w:rPr>
+        <w:t xml:space="preserve"> based on the reconciliation </w:t>
+      </w:r>
+      <w:r>
+        <w:rPr>
+          <w:sz w:val="28"/>
+        </w:rPr>
+        <w:t>process which is being conducted by every bank on the next day of the transaction, to find out the number of successful and unsuccessful transactions and the reason of the failure.</w:t>
+      </w:r>
+    </w:p>
+    <w:p>
+      <w:pPr>
+        <w:pStyle w:val="ListParagraph"/>
+        <w:numPr>
+          <w:ilvl w:val="0"/>
+          <w:numId w:val="2"/>
+        </w:numPr>
+        <w:spacing w:after="0"/>
+        <w:rPr>
+          <w:sz w:val="28"/>
+        </w:rPr>
+      </w:pPr>
+      <w:r>
+        <w:rPr>
+          <w:i/>
+          <w:sz w:val="28"/>
+          <w:u w:val="single"/>
+        </w:rPr>
+        <w:t>iDMS</w:t>
+      </w:r>
+      <w:r>
+        <w:rPr>
+          <w:sz w:val="28"/>
+        </w:rPr>
+        <w:t xml:space="preserve"> – </w:t>
+      </w:r>
+      <w:r>
+        <w:rPr>
+          <w:sz w:val="28"/>
+        </w:rPr>
+        <w:t>This</w:t>
+      </w:r>
+      <w:r>
+        <w:rPr>
+          <w:sz w:val="28"/>
+        </w:rPr>
+        <w:t xml:space="preserve"> is also being used by every bank to solve the disputes of transactions raised by the customers. The customers can raise the dispute over a completely successful transaction and then iDMS find out the raised dispute is correct and customer is given the chargeback of the amount by the bank.</w:t>
+      </w:r>
+    </w:p>
+    <w:p>
+      <w:pPr>
+        <w:pStyle w:val="ListParagraph"/>
+        <w:numPr>
+          <w:ilvl w:val="0"/>
+          <w:numId w:val="2"/>
+        </w:numPr>
+        <w:spacing w:after="0"/>
+        <w:rPr>
+          <w:sz w:val="28"/>
+        </w:rPr>
+      </w:pPr>
+      <w:r>
+        <w:rPr>
+          <w:i/>
+          <w:sz w:val="28"/>
+          <w:u w:val="single"/>
+        </w:rPr>
+        <w:t>iHRMS</w:t>
+      </w:r>
+      <w:r>
+        <w:rPr>
+          <w:sz w:val="28"/>
+        </w:rPr>
+        <w:t xml:space="preserve"> – The well-known project of all the organizations. I was working on the Leave Module of the iHRMS which works on the calculation of leaves of the employee based on the policy of the organization.</w:t>
+      </w:r>
+    </w:p>
+    <w:p>
+      <w:pPr>
+        <w:pStyle w:val="ListParagraph"/>
+        <w:spacing w:after="0"/>
+        <w:rPr>
+          <w:sz w:val="8"/>
+        </w:rPr>
+      </w:pPr>
+    </w:p>
+    <w:p>
+      <w:pPr>
+        <w:spacing w:after="0"/>
+        <w:rPr>
+          <w:color w:val="767171" w:themeColor="background2" w:themeShade="80"/>
+          <w:sz w:val="28"/>
+        </w:rPr>
+      </w:pPr>
+      <w:r>
+        <w:rPr>
+          <w:rFonts w:asciiTheme="majorHAnsi" w:hAnsiTheme="majorHAnsi" w:cstheme="majorHAnsi"/>
+          <w:b/>
+          <w:i/>
+          <w:sz w:val="28"/>
+        </w:rPr>
+        <w:t>Software Engineer</w:t>
+      </w:r>
+      <w:r>
+        <w:rPr>
+          <w:sz w:val="28"/>
+        </w:rPr>
+        <w:t xml:space="preserve"> – </w:t>
+      </w:r>
+      <w:hyperlink r:id="rId15" w:history="1">
         <w:r>
           <w:rPr>
             <w:rStyle w:val="Hyperlink"/>
             <w:sz w:val="28"/>
           </w:rPr>
-          <w:t>e</w:t>
-        </w:r>
-        <w:r>
-          <w:rPr>
-            <w:rStyle w:val="Hyperlink"/>
-            <w:sz w:val="28"/>
-          </w:rPr>
-          <w:t>ch Ltd</w:t>
-        </w:r>
-      </w:hyperlink>
-      <w:r>
-        <w:rPr>
-          <w:sz w:val="28"/>
-        </w:rPr>
-        <w:t>)</w:t>
-      </w:r>
-      <w:r>
-        <w:rPr>
-          <w:sz w:val="28"/>
-        </w:rPr>
-        <w:t xml:space="preserve"> </w:t>
-      </w:r>
-      <w:r>
-        <w:rPr>
-          <w:color w:val="767171" w:themeColor="background2" w:themeShade="80"/>
-          <w:sz w:val="28"/>
-        </w:rPr>
-        <w:t>| August 2022 – August 2023</w:t>
-      </w:r>
-    </w:p>
-    <w:p>
-      <w:pPr>
-        <w:pStyle w:val="ListParagraph"/>
-        <w:numPr>
-          <w:ilvl w:val="0"/>
-          <w:numId w:val="4"/>
-        </w:numPr>
-        <w:spacing w:after="0"/>
-        <w:ind w:left="720"/>
-        <w:rPr>
-          <w:sz w:val="28"/>
-        </w:rPr>
-      </w:pPr>
-      <w:r>
-        <w:rPr>
-          <w:sz w:val="28"/>
-        </w:rPr>
-        <w:t>Contributed to the development and</w:t>
-      </w:r>
-      <w:bookmarkStart w:id="0" w:name="_GoBack"/>
-      <w:bookmarkEnd w:id="0"/>
-      <w:r>
-        <w:rPr>
-          <w:sz w:val="28"/>
-        </w:rPr>
-        <w:t xml:space="preserve"> enhancement of different projects including iRecon, iDMS, iHRMS, etc. Where I’ve also learnt a lot about the backing domain.</w:t>
-      </w:r>
-    </w:p>
-    <w:p>
-      <w:pPr>
-        <w:pStyle w:val="ListParagraph"/>
-        <w:numPr>
-          <w:ilvl w:val="0"/>
-          <w:numId w:val="4"/>
-        </w:numPr>
-        <w:spacing w:after="0"/>
-        <w:ind w:left="720"/>
-        <w:rPr>
-          <w:sz w:val="28"/>
-        </w:rPr>
-      </w:pPr>
-      <w:r>
-        <w:rPr>
-          <w:sz w:val="28"/>
-        </w:rPr>
-        <w:t>Effectively communicated project progress, challenges, and solutions to stakeholders, ensuring transparency and alignment throughout the project lifecycle</w:t>
-      </w:r>
-      <w:r>
-        <w:rPr>
-          <w:sz w:val="28"/>
-        </w:rPr>
-        <w:t>.</w:t>
-      </w:r>
-    </w:p>
-    <w:p>
-      <w:pPr>
-        <w:spacing w:after="0"/>
-        <w:ind w:left="360"/>
-        <w:rPr>
-          <w:sz w:val="16"/>
-        </w:rPr>
-      </w:pPr>
-    </w:p>
-    <w:p>
-      <w:pPr>
-        <w:pStyle w:val="ListParagraph"/>
-        <w:numPr>
-          <w:ilvl w:val="0"/>
-          <w:numId w:val="2"/>
-        </w:numPr>
-        <w:spacing w:after="0"/>
-        <w:rPr>
-          <w:sz w:val="28"/>
-        </w:rPr>
-      </w:pPr>
-      <w:r>
-        <w:rPr>
-          <w:i/>
-          <w:sz w:val="28"/>
-          <w:u w:val="single"/>
-        </w:rPr>
-        <w:t>iRecon</w:t>
-      </w:r>
-      <w:r>
-        <w:rPr>
-          <w:sz w:val="28"/>
-        </w:rPr>
-        <w:t xml:space="preserve"> –</w:t>
-      </w:r>
-      <w:r>
-        <w:rPr>
-          <w:sz w:val="28"/>
-        </w:rPr>
-        <w:t xml:space="preserve"> This project </w:t>
-      </w:r>
-      <w:r>
-        <w:rPr>
-          <w:sz w:val="28"/>
-        </w:rPr>
-        <w:t>is</w:t>
-      </w:r>
-      <w:r>
-        <w:rPr>
-          <w:sz w:val="28"/>
-        </w:rPr>
-        <w:t xml:space="preserve"> based on the reconciliation </w:t>
-      </w:r>
-      <w:r>
-        <w:rPr>
-          <w:sz w:val="28"/>
-        </w:rPr>
-        <w:t>process which is being conducted by every bank on the next day of the transaction, to find out the number of successful and unsuccessful transactions and the reason of the failure.</w:t>
-      </w:r>
-    </w:p>
-    <w:p>
-      <w:pPr>
-        <w:pStyle w:val="ListParagraph"/>
-        <w:numPr>
-          <w:ilvl w:val="0"/>
-          <w:numId w:val="2"/>
-        </w:numPr>
-        <w:spacing w:after="0"/>
-        <w:rPr>
-          <w:sz w:val="28"/>
-        </w:rPr>
-      </w:pPr>
-      <w:r>
-        <w:rPr>
-          <w:i/>
-          <w:sz w:val="28"/>
-          <w:u w:val="single"/>
-        </w:rPr>
-        <w:t>iDMS</w:t>
-      </w:r>
-      <w:r>
-        <w:rPr>
-          <w:sz w:val="28"/>
-        </w:rPr>
-        <w:t xml:space="preserve"> – </w:t>
-      </w:r>
-      <w:r>
-        <w:rPr>
-          <w:sz w:val="28"/>
-        </w:rPr>
-        <w:t>This</w:t>
-      </w:r>
-      <w:r>
-        <w:rPr>
-          <w:sz w:val="28"/>
-        </w:rPr>
-        <w:t xml:space="preserve"> is also being used by every bank to solve the disputes of transactions raised by the customers. The customers can raise the dispute over a completely successful transaction and then iDMS find out the raised dispute is correct and customer is given the chargeback of the amount by the bank.</w:t>
-      </w:r>
-    </w:p>
-    <w:p>
-      <w:pPr>
-        <w:pStyle w:val="ListParagraph"/>
-        <w:numPr>
-          <w:ilvl w:val="0"/>
-          <w:numId w:val="2"/>
-        </w:numPr>
-        <w:spacing w:after="0"/>
-        <w:rPr>
-          <w:sz w:val="28"/>
-        </w:rPr>
-      </w:pPr>
-      <w:r>
-        <w:rPr>
-          <w:i/>
-          <w:sz w:val="28"/>
-          <w:u w:val="single"/>
-        </w:rPr>
-        <w:t>iHRMS</w:t>
-      </w:r>
-      <w:r>
-        <w:rPr>
-          <w:sz w:val="28"/>
-        </w:rPr>
-        <w:t xml:space="preserve"> – The well-known project of all the organizations. I was working on the Leave Module of the iHRMS which works on the calculation of leaves of the employee based on the policy of the organization.</w:t>
-      </w:r>
-    </w:p>
-    <w:p>
-      <w:pPr>
-        <w:pStyle w:val="ListParagraph"/>
-        <w:spacing w:after="0"/>
-        <w:rPr>
-          <w:sz w:val="8"/>
-        </w:rPr>
-      </w:pPr>
-    </w:p>
-    <w:p>
-      <w:pPr>
-        <w:spacing w:after="0"/>
-        <w:rPr>
-          <w:color w:val="767171" w:themeColor="background2" w:themeShade="80"/>
-          <w:sz w:val="28"/>
-        </w:rPr>
-      </w:pPr>
-      <w:r>
-        <w:rPr>
-          <w:rFonts w:asciiTheme="majorHAnsi" w:hAnsiTheme="majorHAnsi" w:cstheme="majorHAnsi"/>
-          <w:b/>
-          <w:i/>
-          <w:sz w:val="28"/>
-        </w:rPr>
-        <w:t>Software Engineer</w:t>
-      </w:r>
-      <w:r>
-        <w:rPr>
-          <w:sz w:val="28"/>
-        </w:rPr>
-        <w:t xml:space="preserve"> – </w:t>
-      </w:r>
-      <w:hyperlink r:id="rId11" w:history="1">
-        <w:r>
-          <w:rPr>
-            <w:rStyle w:val="Hyperlink"/>
-            <w:sz w:val="28"/>
-          </w:rPr>
-          <w:t>Career In</w:t>
-        </w:r>
-        <w:r>
-          <w:rPr>
-            <w:rStyle w:val="Hyperlink"/>
-            <w:sz w:val="28"/>
-          </w:rPr>
-          <w:t>f</w:t>
-        </w:r>
-        <w:r>
-          <w:rPr>
-            <w:rStyle w:val="Hyperlink"/>
-            <w:sz w:val="28"/>
-          </w:rPr>
-          <w:t>otech</w:t>
+          <w:t>Career Infotech</w:t>
         </w:r>
       </w:hyperlink>
       <w:r>
@@ -1995,6 +2189,104 @@
       <w:u w:val="single"/>
     </w:rPr>
   </w:style>
+  <w:style w:type="character" w:styleId="CommentReference">
+    <w:name w:val="annotation reference"/>
+    <w:basedOn w:val="DefaultParagraphFont"/>
+    <w:uiPriority w:val="99"/>
+    <w:semiHidden/>
+    <w:unhideWhenUsed/>
+    <w:rsid w:val="00B91ACE"/>
+    <w:rPr>
+      <w:sz w:val="16"/>
+      <w:szCs w:val="16"/>
+    </w:rPr>
+  </w:style>
+  <w:style w:type="paragraph" w:styleId="CommentText">
+    <w:name w:val="annotation text"/>
+    <w:basedOn w:val="Normal"/>
+    <w:link w:val="CommentTextChar"/>
+    <w:uiPriority w:val="99"/>
+    <w:semiHidden/>
+    <w:unhideWhenUsed/>
+    <w:rsid w:val="00B91ACE"/>
+    <w:pPr>
+      <w:spacing w:line="240" w:lineRule="auto"/>
+    </w:pPr>
+    <w:rPr>
+      <w:sz w:val="20"/>
+      <w:szCs w:val="20"/>
+    </w:rPr>
+  </w:style>
+  <w:style w:type="character" w:customStyle="1" w:styleId="CommentTextChar">
+    <w:name w:val="Comment Text Char"/>
+    <w:basedOn w:val="DefaultParagraphFont"/>
+    <w:link w:val="CommentText"/>
+    <w:uiPriority w:val="99"/>
+    <w:semiHidden/>
+    <w:rsid w:val="00B91ACE"/>
+    <w:rPr>
+      <w:sz w:val="20"/>
+      <w:szCs w:val="20"/>
+    </w:rPr>
+  </w:style>
+  <w:style w:type="paragraph" w:styleId="CommentSubject">
+    <w:name w:val="annotation subject"/>
+    <w:basedOn w:val="CommentText"/>
+    <w:next w:val="CommentText"/>
+    <w:link w:val="CommentSubjectChar"/>
+    <w:uiPriority w:val="99"/>
+    <w:semiHidden/>
+    <w:unhideWhenUsed/>
+    <w:rsid w:val="00B91ACE"/>
+    <w:rPr>
+      <w:b/>
+      <w:bCs/>
+    </w:rPr>
+  </w:style>
+  <w:style w:type="character" w:customStyle="1" w:styleId="CommentSubjectChar">
+    <w:name w:val="Comment Subject Char"/>
+    <w:basedOn w:val="CommentTextChar"/>
+    <w:link w:val="CommentSubject"/>
+    <w:uiPriority w:val="99"/>
+    <w:semiHidden/>
+    <w:rsid w:val="00B91ACE"/>
+    <w:rPr>
+      <w:b/>
+      <w:bCs/>
+      <w:sz w:val="20"/>
+      <w:szCs w:val="20"/>
+    </w:rPr>
+  </w:style>
+  <w:style w:type="paragraph" w:styleId="BalloonText">
+    <w:name w:val="Balloon Text"/>
+    <w:basedOn w:val="Normal"/>
+    <w:link w:val="BalloonTextChar"/>
+    <w:uiPriority w:val="99"/>
+    <w:semiHidden/>
+    <w:unhideWhenUsed/>
+    <w:rsid w:val="00B91ACE"/>
+    <w:pPr>
+      <w:spacing w:after="0" w:line="240" w:lineRule="auto"/>
+    </w:pPr>
+    <w:rPr>
+      <w:rFonts w:ascii="Segoe UI" w:hAnsi="Segoe UI" w:cs="Segoe UI"/>
+      <w:sz w:val="18"/>
+      <w:szCs w:val="18"/>
+    </w:rPr>
+  </w:style>
+  <w:style w:type="character" w:customStyle="1" w:styleId="BalloonTextChar">
+    <w:name w:val="Balloon Text Char"/>
+    <w:basedOn w:val="DefaultParagraphFont"/>
+    <w:link w:val="BalloonText"/>
+    <w:uiPriority w:val="99"/>
+    <w:semiHidden/>
+    <w:rsid w:val="00B91ACE"/>
+    <w:rPr>
+      <w:rFonts w:ascii="Segoe UI" w:hAnsi="Segoe UI" w:cs="Segoe UI"/>
+      <w:sz w:val="18"/>
+      <w:szCs w:val="18"/>
+    </w:rPr>
+  </w:style>
 </w:styles>
 </file>
 
@@ -2298,7 +2590,7 @@
 </file>
 
 <file path=customXml/itemProps1.xml><?xml version="1.0" encoding="utf-8"?>
-<ds:datastoreItem xmlns:ds="http://schemas.openxmlformats.org/officeDocument/2006/customXml" ds:itemID="{6A554A8D-82F9-4F9D-ABA5-7EBC0130D8D9}">
+<ds:datastoreItem xmlns:ds="http://schemas.openxmlformats.org/officeDocument/2006/customXml" ds:itemID="{2AA6ED69-F7E8-46E9-B761-4A9245C55344}">
   <ds:schemaRefs>
     <ds:schemaRef ds:uri="http://schemas.openxmlformats.org/officeDocument/2006/bibliography"/>
   </ds:schemaRefs>

</xml_diff>